<commit_message>
corrigé des fautes E1 & E2
</commit_message>
<xml_diff>
--- a/Enoncé 1/Enoncé 1.docx
+++ b/Enoncé 1/Enoncé 1.docx
@@ -5,27 +5,28 @@
     <w:tbl>
       <w:tblPr>
         <w:tblStyle w:val="Tableausimple1"/>
-        <w:tblpPr w:leftFromText="141" w:rightFromText="141" w:vertAnchor="page" w:horzAnchor="margin" w:tblpXSpec="center" w:tblpY="1000"/>
-        <w:tblW w:w="10953" w:type="dxa"/>
+        <w:tblpPr w:leftFromText="141" w:rightFromText="141" w:vertAnchor="page" w:horzAnchor="margin" w:tblpXSpec="center" w:tblpY="1461"/>
+        <w:tblW w:w="10262" w:type="dxa"/>
         <w:tblLook w:val="04A0" w:firstRow="1" w:lastRow="0" w:firstColumn="1" w:lastColumn="0" w:noHBand="0" w:noVBand="1"/>
       </w:tblPr>
       <w:tblGrid>
-        <w:gridCol w:w="1825"/>
-        <w:gridCol w:w="1825"/>
-        <w:gridCol w:w="1825"/>
-        <w:gridCol w:w="1826"/>
-        <w:gridCol w:w="1826"/>
-        <w:gridCol w:w="1826"/>
+        <w:gridCol w:w="1395"/>
+        <w:gridCol w:w="1700"/>
+        <w:gridCol w:w="1446"/>
+        <w:gridCol w:w="1411"/>
+        <w:gridCol w:w="1422"/>
+        <w:gridCol w:w="1444"/>
+        <w:gridCol w:w="1444"/>
       </w:tblGrid>
       <w:tr>
         <w:trPr>
           <w:cnfStyle w:val="100000000000" w:firstRow="1" w:lastRow="0" w:firstColumn="0" w:lastColumn="0" w:oddVBand="0" w:evenVBand="0" w:oddHBand="0" w:evenHBand="0" w:firstRowFirstColumn="0" w:firstRowLastColumn="0" w:lastRowFirstColumn="0" w:lastRowLastColumn="0"/>
-          <w:trHeight w:val="628"/>
+          <w:trHeight w:val="544"/>
         </w:trPr>
         <w:tc>
           <w:tcPr>
             <w:cnfStyle w:val="001000000000" w:firstRow="0" w:lastRow="0" w:firstColumn="1" w:lastColumn="0" w:oddVBand="0" w:evenVBand="0" w:oddHBand="0" w:evenHBand="0" w:firstRowFirstColumn="0" w:firstRowLastColumn="0" w:lastRowFirstColumn="0" w:lastRowLastColumn="0"/>
-            <w:tcW w:w="1825" w:type="dxa"/>
+            <w:tcW w:w="1395" w:type="dxa"/>
           </w:tcPr>
           <w:p>
             <w:r>
@@ -40,7 +41,7 @@
         </w:tc>
         <w:tc>
           <w:tcPr>
-            <w:tcW w:w="1825" w:type="dxa"/>
+            <w:tcW w:w="1700" w:type="dxa"/>
           </w:tcPr>
           <w:p>
             <w:pPr>
@@ -58,7 +59,7 @@
         </w:tc>
         <w:tc>
           <w:tcPr>
-            <w:tcW w:w="1825" w:type="dxa"/>
+            <w:tcW w:w="1446" w:type="dxa"/>
           </w:tcPr>
           <w:p>
             <w:pPr>
@@ -76,7 +77,7 @@
         </w:tc>
         <w:tc>
           <w:tcPr>
-            <w:tcW w:w="1826" w:type="dxa"/>
+            <w:tcW w:w="1411" w:type="dxa"/>
           </w:tcPr>
           <w:p>
             <w:pPr>
@@ -94,7 +95,7 @@
         </w:tc>
         <w:tc>
           <w:tcPr>
-            <w:tcW w:w="1826" w:type="dxa"/>
+            <w:tcW w:w="1422" w:type="dxa"/>
           </w:tcPr>
           <w:p>
             <w:pPr>
@@ -112,7 +113,25 @@
         </w:tc>
         <w:tc>
           <w:tcPr>
-            <w:tcW w:w="1826" w:type="dxa"/>
+            <w:tcW w:w="1444" w:type="dxa"/>
+          </w:tcPr>
+          <w:p>
+            <w:pPr>
+              <w:cnfStyle w:val="100000000000" w:firstRow="1" w:lastRow="0" w:firstColumn="0" w:lastColumn="0" w:oddVBand="0" w:evenVBand="0" w:oddHBand="0" w:evenHBand="0" w:firstRowFirstColumn="0" w:firstRowLastColumn="0" w:lastRowFirstColumn="0" w:lastRowLastColumn="0"/>
+            </w:pPr>
+          </w:p>
+          <w:p>
+            <w:pPr>
+              <w:cnfStyle w:val="100000000000" w:firstRow="1" w:lastRow="0" w:firstColumn="0" w:lastColumn="0" w:oddVBand="0" w:evenVBand="0" w:oddHBand="0" w:evenHBand="0" w:firstRowFirstColumn="0" w:firstRowLastColumn="0" w:lastRowFirstColumn="0" w:lastRowLastColumn="0"/>
+            </w:pPr>
+            <w:r>
+              <w:t>Langueur</w:t>
+            </w:r>
+          </w:p>
+        </w:tc>
+        <w:tc>
+          <w:tcPr>
+            <w:tcW w:w="1444" w:type="dxa"/>
           </w:tcPr>
           <w:p>
             <w:pPr>
@@ -132,12 +151,12 @@
       <w:tr>
         <w:trPr>
           <w:cnfStyle w:val="000000100000" w:firstRow="0" w:lastRow="0" w:firstColumn="0" w:lastColumn="0" w:oddVBand="0" w:evenVBand="0" w:oddHBand="1" w:evenHBand="0" w:firstRowFirstColumn="0" w:firstRowLastColumn="0" w:lastRowFirstColumn="0" w:lastRowLastColumn="0"/>
-          <w:trHeight w:val="628"/>
+          <w:trHeight w:val="544"/>
         </w:trPr>
         <w:tc>
           <w:tcPr>
             <w:cnfStyle w:val="001000000000" w:firstRow="0" w:lastRow="0" w:firstColumn="1" w:lastColumn="0" w:oddVBand="0" w:evenVBand="0" w:oddHBand="0" w:evenHBand="0" w:firstRowFirstColumn="0" w:firstRowLastColumn="0" w:lastRowFirstColumn="0" w:lastRowLastColumn="0"/>
-            <w:tcW w:w="1825" w:type="dxa"/>
+            <w:tcW w:w="1395" w:type="dxa"/>
           </w:tcPr>
           <w:p/>
           <w:p>
@@ -148,33 +167,25 @@
         </w:tc>
         <w:tc>
           <w:tcPr>
-            <w:tcW w:w="1825" w:type="dxa"/>
-          </w:tcPr>
-          <w:p>
-            <w:pPr>
-              <w:cnfStyle w:val="000000100000" w:firstRow="0" w:lastRow="0" w:firstColumn="0" w:lastColumn="0" w:oddVBand="0" w:evenVBand="0" w:oddHBand="1" w:evenHBand="0" w:firstRowFirstColumn="0" w:firstRowLastColumn="0" w:lastRowFirstColumn="0" w:lastRowLastColumn="0"/>
-            </w:pPr>
-          </w:p>
-          <w:p>
-            <w:pPr>
-              <w:cnfStyle w:val="000000100000" w:firstRow="0" w:lastRow="0" w:firstColumn="0" w:lastColumn="0" w:oddVBand="0" w:evenVBand="0" w:oddHBand="1" w:evenHBand="0" w:firstRowFirstColumn="0" w:firstRowLastColumn="0" w:lastRowFirstColumn="0" w:lastRowLastColumn="0"/>
-            </w:pPr>
-            <w:proofErr w:type="spellStart"/>
-            <w:r>
-              <w:t>Pro</w:t>
-            </w:r>
-            <w:r>
-              <w:t>d</w:t>
-            </w:r>
-            <w:r>
-              <w:t>Code</w:t>
-            </w:r>
-            <w:proofErr w:type="spellEnd"/>
-          </w:p>
-        </w:tc>
-        <w:tc>
-          <w:tcPr>
-            <w:tcW w:w="1825" w:type="dxa"/>
+            <w:tcW w:w="1700" w:type="dxa"/>
+          </w:tcPr>
+          <w:p>
+            <w:pPr>
+              <w:cnfStyle w:val="000000100000" w:firstRow="0" w:lastRow="0" w:firstColumn="0" w:lastColumn="0" w:oddVBand="0" w:evenVBand="0" w:oddHBand="1" w:evenHBand="0" w:firstRowFirstColumn="0" w:firstRowLastColumn="0" w:lastRowFirstColumn="0" w:lastRowLastColumn="0"/>
+            </w:pPr>
+          </w:p>
+          <w:p>
+            <w:pPr>
+              <w:cnfStyle w:val="000000100000" w:firstRow="0" w:lastRow="0" w:firstColumn="0" w:lastColumn="0" w:oddVBand="0" w:evenVBand="0" w:oddHBand="1" w:evenHBand="0" w:firstRowFirstColumn="0" w:firstRowLastColumn="0" w:lastRowFirstColumn="0" w:lastRowLastColumn="0"/>
+            </w:pPr>
+            <w:r>
+              <w:t>ProdCode</w:t>
+            </w:r>
+          </w:p>
+        </w:tc>
+        <w:tc>
+          <w:tcPr>
+            <w:tcW w:w="1446" w:type="dxa"/>
           </w:tcPr>
           <w:p>
             <w:pPr>
@@ -192,7 +203,7 @@
         </w:tc>
         <w:tc>
           <w:tcPr>
-            <w:tcW w:w="1826" w:type="dxa"/>
+            <w:tcW w:w="1411" w:type="dxa"/>
           </w:tcPr>
           <w:p>
             <w:pPr>
@@ -210,7 +221,7 @@
         </w:tc>
         <w:tc>
           <w:tcPr>
-            <w:tcW w:w="1826" w:type="dxa"/>
+            <w:tcW w:w="1422" w:type="dxa"/>
           </w:tcPr>
           <w:p>
             <w:pPr>
@@ -233,7 +244,25 @@
         </w:tc>
         <w:tc>
           <w:tcPr>
-            <w:tcW w:w="1826" w:type="dxa"/>
+            <w:tcW w:w="1444" w:type="dxa"/>
+          </w:tcPr>
+          <w:p>
+            <w:pPr>
+              <w:cnfStyle w:val="000000100000" w:firstRow="0" w:lastRow="0" w:firstColumn="0" w:lastColumn="0" w:oddVBand="0" w:evenVBand="0" w:oddHBand="1" w:evenHBand="0" w:firstRowFirstColumn="0" w:firstRowLastColumn="0" w:lastRowFirstColumn="0" w:lastRowLastColumn="0"/>
+            </w:pPr>
+          </w:p>
+          <w:p>
+            <w:pPr>
+              <w:cnfStyle w:val="000000100000" w:firstRow="0" w:lastRow="0" w:firstColumn="0" w:lastColumn="0" w:oddVBand="0" w:evenVBand="0" w:oddHBand="1" w:evenHBand="0" w:firstRowFirstColumn="0" w:firstRowLastColumn="0" w:lastRowFirstColumn="0" w:lastRowLastColumn="0"/>
+            </w:pPr>
+            <w:r>
+              <w:t>8</w:t>
+            </w:r>
+          </w:p>
+        </w:tc>
+        <w:tc>
+          <w:tcPr>
+            <w:tcW w:w="1444" w:type="dxa"/>
           </w:tcPr>
           <w:p>
             <w:pPr>
@@ -252,12 +281,12 @@
       </w:tr>
       <w:tr>
         <w:trPr>
-          <w:trHeight w:val="628"/>
+          <w:trHeight w:val="544"/>
         </w:trPr>
         <w:tc>
           <w:tcPr>
             <w:cnfStyle w:val="001000000000" w:firstRow="0" w:lastRow="0" w:firstColumn="1" w:lastColumn="0" w:oddVBand="0" w:evenVBand="0" w:oddHBand="0" w:evenHBand="0" w:firstRowFirstColumn="0" w:firstRowLastColumn="0" w:lastRowFirstColumn="0" w:lastRowLastColumn="0"/>
-            <w:tcW w:w="1825" w:type="dxa"/>
+            <w:tcW w:w="1395" w:type="dxa"/>
           </w:tcPr>
           <w:p/>
           <w:p>
@@ -268,33 +297,25 @@
         </w:tc>
         <w:tc>
           <w:tcPr>
-            <w:tcW w:w="1825" w:type="dxa"/>
-          </w:tcPr>
-          <w:p>
-            <w:pPr>
-              <w:cnfStyle w:val="000000000000" w:firstRow="0" w:lastRow="0" w:firstColumn="0" w:lastColumn="0" w:oddVBand="0" w:evenVBand="0" w:oddHBand="0" w:evenHBand="0" w:firstRowFirstColumn="0" w:firstRowLastColumn="0" w:lastRowFirstColumn="0" w:lastRowLastColumn="0"/>
-            </w:pPr>
-          </w:p>
-          <w:p>
-            <w:pPr>
-              <w:cnfStyle w:val="000000000000" w:firstRow="0" w:lastRow="0" w:firstColumn="0" w:lastColumn="0" w:oddVBand="0" w:evenVBand="0" w:oddHBand="0" w:evenHBand="0" w:firstRowFirstColumn="0" w:firstRowLastColumn="0" w:lastRowFirstColumn="0" w:lastRowLastColumn="0"/>
-            </w:pPr>
-            <w:proofErr w:type="spellStart"/>
-            <w:r>
-              <w:t>Pro</w:t>
-            </w:r>
-            <w:r>
-              <w:t>d</w:t>
-            </w:r>
-            <w:r>
-              <w:t>Désignation</w:t>
-            </w:r>
-            <w:proofErr w:type="spellEnd"/>
-          </w:p>
-        </w:tc>
-        <w:tc>
-          <w:tcPr>
-            <w:tcW w:w="1825" w:type="dxa"/>
+            <w:tcW w:w="1700" w:type="dxa"/>
+          </w:tcPr>
+          <w:p>
+            <w:pPr>
+              <w:cnfStyle w:val="000000000000" w:firstRow="0" w:lastRow="0" w:firstColumn="0" w:lastColumn="0" w:oddVBand="0" w:evenVBand="0" w:oddHBand="0" w:evenHBand="0" w:firstRowFirstColumn="0" w:firstRowLastColumn="0" w:lastRowFirstColumn="0" w:lastRowLastColumn="0"/>
+            </w:pPr>
+          </w:p>
+          <w:p>
+            <w:pPr>
+              <w:cnfStyle w:val="000000000000" w:firstRow="0" w:lastRow="0" w:firstColumn="0" w:lastColumn="0" w:oddVBand="0" w:evenVBand="0" w:oddHBand="0" w:evenHBand="0" w:firstRowFirstColumn="0" w:firstRowLastColumn="0" w:lastRowFirstColumn="0" w:lastRowLastColumn="0"/>
+            </w:pPr>
+            <w:r>
+              <w:t>ProdDésignation</w:t>
+            </w:r>
+          </w:p>
+        </w:tc>
+        <w:tc>
+          <w:tcPr>
+            <w:tcW w:w="1446" w:type="dxa"/>
           </w:tcPr>
           <w:p>
             <w:pPr>
@@ -312,7 +333,7 @@
         </w:tc>
         <w:tc>
           <w:tcPr>
-            <w:tcW w:w="1826" w:type="dxa"/>
+            <w:tcW w:w="1411" w:type="dxa"/>
           </w:tcPr>
           <w:p>
             <w:pPr>
@@ -330,7 +351,7 @@
         </w:tc>
         <w:tc>
           <w:tcPr>
-            <w:tcW w:w="1826" w:type="dxa"/>
+            <w:tcW w:w="1422" w:type="dxa"/>
           </w:tcPr>
           <w:p>
             <w:pPr>
@@ -353,7 +374,25 @@
         </w:tc>
         <w:tc>
           <w:tcPr>
-            <w:tcW w:w="1826" w:type="dxa"/>
+            <w:tcW w:w="1444" w:type="dxa"/>
+          </w:tcPr>
+          <w:p>
+            <w:pPr>
+              <w:cnfStyle w:val="000000000000" w:firstRow="0" w:lastRow="0" w:firstColumn="0" w:lastColumn="0" w:oddVBand="0" w:evenVBand="0" w:oddHBand="0" w:evenHBand="0" w:firstRowFirstColumn="0" w:firstRowLastColumn="0" w:lastRowFirstColumn="0" w:lastRowLastColumn="0"/>
+            </w:pPr>
+          </w:p>
+          <w:p>
+            <w:pPr>
+              <w:cnfStyle w:val="000000000000" w:firstRow="0" w:lastRow="0" w:firstColumn="0" w:lastColumn="0" w:oddVBand="0" w:evenVBand="0" w:oddHBand="0" w:evenHBand="0" w:firstRowFirstColumn="0" w:firstRowLastColumn="0" w:lastRowFirstColumn="0" w:lastRowLastColumn="0"/>
+            </w:pPr>
+            <w:r>
+              <w:t xml:space="preserve">      </w:t>
+            </w:r>
+          </w:p>
+        </w:tc>
+        <w:tc>
+          <w:tcPr>
+            <w:tcW w:w="1444" w:type="dxa"/>
           </w:tcPr>
           <w:p>
             <w:pPr>
@@ -373,12 +412,12 @@
       <w:tr>
         <w:trPr>
           <w:cnfStyle w:val="000000100000" w:firstRow="0" w:lastRow="0" w:firstColumn="0" w:lastColumn="0" w:oddVBand="0" w:evenVBand="0" w:oddHBand="1" w:evenHBand="0" w:firstRowFirstColumn="0" w:firstRowLastColumn="0" w:lastRowFirstColumn="0" w:lastRowLastColumn="0"/>
-          <w:trHeight w:val="628"/>
+          <w:trHeight w:val="544"/>
         </w:trPr>
         <w:tc>
           <w:tcPr>
             <w:cnfStyle w:val="001000000000" w:firstRow="0" w:lastRow="0" w:firstColumn="1" w:lastColumn="0" w:oddVBand="0" w:evenVBand="0" w:oddHBand="0" w:evenHBand="0" w:firstRowFirstColumn="0" w:firstRowLastColumn="0" w:lastRowFirstColumn="0" w:lastRowLastColumn="0"/>
-            <w:tcW w:w="1825" w:type="dxa"/>
+            <w:tcW w:w="1395" w:type="dxa"/>
           </w:tcPr>
           <w:p/>
           <w:p>
@@ -389,27 +428,25 @@
         </w:tc>
         <w:tc>
           <w:tcPr>
-            <w:tcW w:w="1825" w:type="dxa"/>
-          </w:tcPr>
-          <w:p>
-            <w:pPr>
-              <w:cnfStyle w:val="000000100000" w:firstRow="0" w:lastRow="0" w:firstColumn="0" w:lastColumn="0" w:oddVBand="0" w:evenVBand="0" w:oddHBand="1" w:evenHBand="0" w:firstRowFirstColumn="0" w:firstRowLastColumn="0" w:lastRowFirstColumn="0" w:lastRowLastColumn="0"/>
-            </w:pPr>
-          </w:p>
-          <w:p>
-            <w:pPr>
-              <w:cnfStyle w:val="000000100000" w:firstRow="0" w:lastRow="0" w:firstColumn="0" w:lastColumn="0" w:oddVBand="0" w:evenVBand="0" w:oddHBand="1" w:evenHBand="0" w:firstRowFirstColumn="0" w:firstRowLastColumn="0" w:lastRowFirstColumn="0" w:lastRowLastColumn="0"/>
-            </w:pPr>
-            <w:proofErr w:type="spellStart"/>
+            <w:tcW w:w="1700" w:type="dxa"/>
+          </w:tcPr>
+          <w:p>
+            <w:pPr>
+              <w:cnfStyle w:val="000000100000" w:firstRow="0" w:lastRow="0" w:firstColumn="0" w:lastColumn="0" w:oddVBand="0" w:evenVBand="0" w:oddHBand="1" w:evenHBand="0" w:firstRowFirstColumn="0" w:firstRowLastColumn="0" w:lastRowFirstColumn="0" w:lastRowLastColumn="0"/>
+            </w:pPr>
+          </w:p>
+          <w:p>
+            <w:pPr>
+              <w:cnfStyle w:val="000000100000" w:firstRow="0" w:lastRow="0" w:firstColumn="0" w:lastColumn="0" w:oddVBand="0" w:evenVBand="0" w:oddHBand="1" w:evenHBand="0" w:firstRowFirstColumn="0" w:firstRowLastColumn="0" w:lastRowFirstColumn="0" w:lastRowLastColumn="0"/>
+            </w:pPr>
             <w:r>
               <w:t>ProdPrix</w:t>
             </w:r>
-            <w:proofErr w:type="spellEnd"/>
-          </w:p>
-        </w:tc>
-        <w:tc>
-          <w:tcPr>
-            <w:tcW w:w="1825" w:type="dxa"/>
+          </w:p>
+        </w:tc>
+        <w:tc>
+          <w:tcPr>
+            <w:tcW w:w="1446" w:type="dxa"/>
           </w:tcPr>
           <w:p>
             <w:pPr>
@@ -427,7 +464,7 @@
         </w:tc>
         <w:tc>
           <w:tcPr>
-            <w:tcW w:w="1826" w:type="dxa"/>
+            <w:tcW w:w="1411" w:type="dxa"/>
           </w:tcPr>
           <w:p>
             <w:pPr>
@@ -445,7 +482,7 @@
         </w:tc>
         <w:tc>
           <w:tcPr>
-            <w:tcW w:w="1826" w:type="dxa"/>
+            <w:tcW w:w="1422" w:type="dxa"/>
           </w:tcPr>
           <w:p>
             <w:pPr>
@@ -463,7 +500,25 @@
         </w:tc>
         <w:tc>
           <w:tcPr>
-            <w:tcW w:w="1826" w:type="dxa"/>
+            <w:tcW w:w="1444" w:type="dxa"/>
+          </w:tcPr>
+          <w:p>
+            <w:pPr>
+              <w:cnfStyle w:val="000000100000" w:firstRow="0" w:lastRow="0" w:firstColumn="0" w:lastColumn="0" w:oddVBand="0" w:evenVBand="0" w:oddHBand="1" w:evenHBand="0" w:firstRowFirstColumn="0" w:firstRowLastColumn="0" w:lastRowFirstColumn="0" w:lastRowLastColumn="0"/>
+            </w:pPr>
+          </w:p>
+          <w:p>
+            <w:pPr>
+              <w:cnfStyle w:val="000000100000" w:firstRow="0" w:lastRow="0" w:firstColumn="0" w:lastColumn="0" w:oddVBand="0" w:evenVBand="0" w:oddHBand="1" w:evenHBand="0" w:firstRowFirstColumn="0" w:firstRowLastColumn="0" w:lastRowFirstColumn="0" w:lastRowLastColumn="0"/>
+            </w:pPr>
+            <w:r>
+              <w:t>réel</w:t>
+            </w:r>
+          </w:p>
+        </w:tc>
+        <w:tc>
+          <w:tcPr>
+            <w:tcW w:w="1444" w:type="dxa"/>
           </w:tcPr>
           <w:p>
             <w:pPr>
@@ -482,12 +537,12 @@
       </w:tr>
       <w:tr>
         <w:trPr>
-          <w:trHeight w:val="628"/>
+          <w:trHeight w:val="544"/>
         </w:trPr>
         <w:tc>
           <w:tcPr>
             <w:cnfStyle w:val="001000000000" w:firstRow="0" w:lastRow="0" w:firstColumn="1" w:lastColumn="0" w:oddVBand="0" w:evenVBand="0" w:oddHBand="0" w:evenHBand="0" w:firstRowFirstColumn="0" w:firstRowLastColumn="0" w:lastRowFirstColumn="0" w:lastRowLastColumn="0"/>
-            <w:tcW w:w="1825" w:type="dxa"/>
+            <w:tcW w:w="1395" w:type="dxa"/>
           </w:tcPr>
           <w:p/>
           <w:p>
@@ -498,27 +553,25 @@
         </w:tc>
         <w:tc>
           <w:tcPr>
-            <w:tcW w:w="1825" w:type="dxa"/>
-          </w:tcPr>
-          <w:p>
-            <w:pPr>
-              <w:cnfStyle w:val="000000000000" w:firstRow="0" w:lastRow="0" w:firstColumn="0" w:lastColumn="0" w:oddVBand="0" w:evenVBand="0" w:oddHBand="0" w:evenHBand="0" w:firstRowFirstColumn="0" w:firstRowLastColumn="0" w:lastRowFirstColumn="0" w:lastRowLastColumn="0"/>
-            </w:pPr>
-          </w:p>
-          <w:p>
-            <w:pPr>
-              <w:cnfStyle w:val="000000000000" w:firstRow="0" w:lastRow="0" w:firstColumn="0" w:lastColumn="0" w:oddVBand="0" w:evenVBand="0" w:oddHBand="0" w:evenHBand="0" w:firstRowFirstColumn="0" w:firstRowLastColumn="0" w:lastRowFirstColumn="0" w:lastRowLastColumn="0"/>
-            </w:pPr>
-            <w:proofErr w:type="spellStart"/>
+            <w:tcW w:w="1700" w:type="dxa"/>
+          </w:tcPr>
+          <w:p>
+            <w:pPr>
+              <w:cnfStyle w:val="000000000000" w:firstRow="0" w:lastRow="0" w:firstColumn="0" w:lastColumn="0" w:oddVBand="0" w:evenVBand="0" w:oddHBand="0" w:evenHBand="0" w:firstRowFirstColumn="0" w:firstRowLastColumn="0" w:lastRowFirstColumn="0" w:lastRowLastColumn="0"/>
+            </w:pPr>
+          </w:p>
+          <w:p>
+            <w:pPr>
+              <w:cnfStyle w:val="000000000000" w:firstRow="0" w:lastRow="0" w:firstColumn="0" w:lastColumn="0" w:oddVBand="0" w:evenVBand="0" w:oddHBand="0" w:evenHBand="0" w:firstRowFirstColumn="0" w:firstRowLastColumn="0" w:lastRowFirstColumn="0" w:lastRowLastColumn="0"/>
+            </w:pPr>
             <w:r>
               <w:t>ForNom</w:t>
             </w:r>
-            <w:proofErr w:type="spellEnd"/>
-          </w:p>
-        </w:tc>
-        <w:tc>
-          <w:tcPr>
-            <w:tcW w:w="1825" w:type="dxa"/>
+          </w:p>
+        </w:tc>
+        <w:tc>
+          <w:tcPr>
+            <w:tcW w:w="1446" w:type="dxa"/>
           </w:tcPr>
           <w:p>
             <w:pPr>
@@ -536,7 +589,7 @@
         </w:tc>
         <w:tc>
           <w:tcPr>
-            <w:tcW w:w="1826" w:type="dxa"/>
+            <w:tcW w:w="1411" w:type="dxa"/>
           </w:tcPr>
           <w:p>
             <w:pPr>
@@ -554,7 +607,7 @@
         </w:tc>
         <w:tc>
           <w:tcPr>
-            <w:tcW w:w="1826" w:type="dxa"/>
+            <w:tcW w:w="1422" w:type="dxa"/>
           </w:tcPr>
           <w:p>
             <w:pPr>
@@ -572,7 +625,25 @@
         </w:tc>
         <w:tc>
           <w:tcPr>
-            <w:tcW w:w="1826" w:type="dxa"/>
+            <w:tcW w:w="1444" w:type="dxa"/>
+          </w:tcPr>
+          <w:p>
+            <w:pPr>
+              <w:cnfStyle w:val="000000000000" w:firstRow="0" w:lastRow="0" w:firstColumn="0" w:lastColumn="0" w:oddVBand="0" w:evenVBand="0" w:oddHBand="0" w:evenHBand="0" w:firstRowFirstColumn="0" w:firstRowLastColumn="0" w:lastRowFirstColumn="0" w:lastRowLastColumn="0"/>
+            </w:pPr>
+          </w:p>
+          <w:p>
+            <w:pPr>
+              <w:cnfStyle w:val="000000000000" w:firstRow="0" w:lastRow="0" w:firstColumn="0" w:lastColumn="0" w:oddVBand="0" w:evenVBand="0" w:oddHBand="0" w:evenHBand="0" w:firstRowFirstColumn="0" w:firstRowLastColumn="0" w:lastRowFirstColumn="0" w:lastRowLastColumn="0"/>
+            </w:pPr>
+            <w:r>
+              <w:t>25</w:t>
+            </w:r>
+          </w:p>
+        </w:tc>
+        <w:tc>
+          <w:tcPr>
+            <w:tcW w:w="1444" w:type="dxa"/>
           </w:tcPr>
           <w:p>
             <w:pPr>
@@ -592,12 +663,12 @@
       <w:tr>
         <w:trPr>
           <w:cnfStyle w:val="000000100000" w:firstRow="0" w:lastRow="0" w:firstColumn="0" w:lastColumn="0" w:oddVBand="0" w:evenVBand="0" w:oddHBand="1" w:evenHBand="0" w:firstRowFirstColumn="0" w:firstRowLastColumn="0" w:lastRowFirstColumn="0" w:lastRowLastColumn="0"/>
-          <w:trHeight w:val="628"/>
+          <w:trHeight w:val="544"/>
         </w:trPr>
         <w:tc>
           <w:tcPr>
             <w:cnfStyle w:val="001000000000" w:firstRow="0" w:lastRow="0" w:firstColumn="1" w:lastColumn="0" w:oddVBand="0" w:evenVBand="0" w:oddHBand="0" w:evenHBand="0" w:firstRowFirstColumn="0" w:firstRowLastColumn="0" w:lastRowFirstColumn="0" w:lastRowLastColumn="0"/>
-            <w:tcW w:w="1825" w:type="dxa"/>
+            <w:tcW w:w="1395" w:type="dxa"/>
           </w:tcPr>
           <w:p/>
           <w:p>
@@ -608,27 +679,25 @@
         </w:tc>
         <w:tc>
           <w:tcPr>
-            <w:tcW w:w="1825" w:type="dxa"/>
-          </w:tcPr>
-          <w:p>
-            <w:pPr>
-              <w:cnfStyle w:val="000000100000" w:firstRow="0" w:lastRow="0" w:firstColumn="0" w:lastColumn="0" w:oddVBand="0" w:evenVBand="0" w:oddHBand="1" w:evenHBand="0" w:firstRowFirstColumn="0" w:firstRowLastColumn="0" w:lastRowFirstColumn="0" w:lastRowLastColumn="0"/>
-            </w:pPr>
-          </w:p>
-          <w:p>
-            <w:pPr>
-              <w:cnfStyle w:val="000000100000" w:firstRow="0" w:lastRow="0" w:firstColumn="0" w:lastColumn="0" w:oddVBand="0" w:evenVBand="0" w:oddHBand="1" w:evenHBand="0" w:firstRowFirstColumn="0" w:firstRowLastColumn="0" w:lastRowFirstColumn="0" w:lastRowLastColumn="0"/>
-            </w:pPr>
-            <w:proofErr w:type="spellStart"/>
+            <w:tcW w:w="1700" w:type="dxa"/>
+          </w:tcPr>
+          <w:p>
+            <w:pPr>
+              <w:cnfStyle w:val="000000100000" w:firstRow="0" w:lastRow="0" w:firstColumn="0" w:lastColumn="0" w:oddVBand="0" w:evenVBand="0" w:oddHBand="1" w:evenHBand="0" w:firstRowFirstColumn="0" w:firstRowLastColumn="0" w:lastRowFirstColumn="0" w:lastRowLastColumn="0"/>
+            </w:pPr>
+          </w:p>
+          <w:p>
+            <w:pPr>
+              <w:cnfStyle w:val="000000100000" w:firstRow="0" w:lastRow="0" w:firstColumn="0" w:lastColumn="0" w:oddVBand="0" w:evenVBand="0" w:oddHBand="1" w:evenHBand="0" w:firstRowFirstColumn="0" w:firstRowLastColumn="0" w:lastRowFirstColumn="0" w:lastRowLastColumn="0"/>
+            </w:pPr>
             <w:r>
               <w:t>ForAdress</w:t>
             </w:r>
-            <w:proofErr w:type="spellEnd"/>
-          </w:p>
-        </w:tc>
-        <w:tc>
-          <w:tcPr>
-            <w:tcW w:w="1825" w:type="dxa"/>
+          </w:p>
+        </w:tc>
+        <w:tc>
+          <w:tcPr>
+            <w:tcW w:w="1446" w:type="dxa"/>
           </w:tcPr>
           <w:p>
             <w:pPr>
@@ -646,7 +715,7 @@
         </w:tc>
         <w:tc>
           <w:tcPr>
-            <w:tcW w:w="1826" w:type="dxa"/>
+            <w:tcW w:w="1411" w:type="dxa"/>
           </w:tcPr>
           <w:p>
             <w:pPr>
@@ -664,7 +733,7 @@
         </w:tc>
         <w:tc>
           <w:tcPr>
-            <w:tcW w:w="1826" w:type="dxa"/>
+            <w:tcW w:w="1422" w:type="dxa"/>
           </w:tcPr>
           <w:p>
             <w:pPr>
@@ -682,7 +751,22 @@
         </w:tc>
         <w:tc>
           <w:tcPr>
-            <w:tcW w:w="1826" w:type="dxa"/>
+            <w:tcW w:w="1444" w:type="dxa"/>
+          </w:tcPr>
+          <w:p>
+            <w:pPr>
+              <w:cnfStyle w:val="000000100000" w:firstRow="0" w:lastRow="0" w:firstColumn="0" w:lastColumn="0" w:oddVBand="0" w:evenVBand="0" w:oddHBand="1" w:evenHBand="0" w:firstRowFirstColumn="0" w:firstRowLastColumn="0" w:lastRowFirstColumn="0" w:lastRowLastColumn="0"/>
+            </w:pPr>
+          </w:p>
+          <w:p>
+            <w:pPr>
+              <w:cnfStyle w:val="000000100000" w:firstRow="0" w:lastRow="0" w:firstColumn="0" w:lastColumn="0" w:oddVBand="0" w:evenVBand="0" w:oddHBand="1" w:evenHBand="0" w:firstRowFirstColumn="0" w:firstRowLastColumn="0" w:lastRowFirstColumn="0" w:lastRowLastColumn="0"/>
+            </w:pPr>
+          </w:p>
+        </w:tc>
+        <w:tc>
+          <w:tcPr>
+            <w:tcW w:w="1444" w:type="dxa"/>
           </w:tcPr>
           <w:p>
             <w:pPr>
@@ -701,12 +785,12 @@
       </w:tr>
       <w:tr>
         <w:trPr>
-          <w:trHeight w:val="628"/>
+          <w:trHeight w:val="544"/>
         </w:trPr>
         <w:tc>
           <w:tcPr>
             <w:cnfStyle w:val="001000000000" w:firstRow="0" w:lastRow="0" w:firstColumn="1" w:lastColumn="0" w:oddVBand="0" w:evenVBand="0" w:oddHBand="0" w:evenHBand="0" w:firstRowFirstColumn="0" w:firstRowLastColumn="0" w:lastRowFirstColumn="0" w:lastRowLastColumn="0"/>
-            <w:tcW w:w="1825" w:type="dxa"/>
+            <w:tcW w:w="1395" w:type="dxa"/>
           </w:tcPr>
           <w:p/>
           <w:p>
@@ -717,27 +801,25 @@
         </w:tc>
         <w:tc>
           <w:tcPr>
-            <w:tcW w:w="1825" w:type="dxa"/>
-          </w:tcPr>
-          <w:p>
-            <w:pPr>
-              <w:cnfStyle w:val="000000000000" w:firstRow="0" w:lastRow="0" w:firstColumn="0" w:lastColumn="0" w:oddVBand="0" w:evenVBand="0" w:oddHBand="0" w:evenHBand="0" w:firstRowFirstColumn="0" w:firstRowLastColumn="0" w:lastRowFirstColumn="0" w:lastRowLastColumn="0"/>
-            </w:pPr>
-          </w:p>
-          <w:p>
-            <w:pPr>
-              <w:cnfStyle w:val="000000000000" w:firstRow="0" w:lastRow="0" w:firstColumn="0" w:lastColumn="0" w:oddVBand="0" w:evenVBand="0" w:oddHBand="0" w:evenHBand="0" w:firstRowFirstColumn="0" w:firstRowLastColumn="0" w:lastRowFirstColumn="0" w:lastRowLastColumn="0"/>
-            </w:pPr>
-            <w:proofErr w:type="spellStart"/>
+            <w:tcW w:w="1700" w:type="dxa"/>
+          </w:tcPr>
+          <w:p>
+            <w:pPr>
+              <w:cnfStyle w:val="000000000000" w:firstRow="0" w:lastRow="0" w:firstColumn="0" w:lastColumn="0" w:oddVBand="0" w:evenVBand="0" w:oddHBand="0" w:evenHBand="0" w:firstRowFirstColumn="0" w:firstRowLastColumn="0" w:lastRowFirstColumn="0" w:lastRowLastColumn="0"/>
+            </w:pPr>
+          </w:p>
+          <w:p>
+            <w:pPr>
+              <w:cnfStyle w:val="000000000000" w:firstRow="0" w:lastRow="0" w:firstColumn="0" w:lastColumn="0" w:oddVBand="0" w:evenVBand="0" w:oddHBand="0" w:evenHBand="0" w:firstRowFirstColumn="0" w:firstRowLastColumn="0" w:lastRowFirstColumn="0" w:lastRowLastColumn="0"/>
+            </w:pPr>
             <w:r>
               <w:t>ForNuméro</w:t>
             </w:r>
-            <w:proofErr w:type="spellEnd"/>
-          </w:p>
-        </w:tc>
-        <w:tc>
-          <w:tcPr>
-            <w:tcW w:w="1825" w:type="dxa"/>
+          </w:p>
+        </w:tc>
+        <w:tc>
+          <w:tcPr>
+            <w:tcW w:w="1446" w:type="dxa"/>
           </w:tcPr>
           <w:p>
             <w:pPr>
@@ -755,7 +837,7 @@
         </w:tc>
         <w:tc>
           <w:tcPr>
-            <w:tcW w:w="1826" w:type="dxa"/>
+            <w:tcW w:w="1411" w:type="dxa"/>
           </w:tcPr>
           <w:p>
             <w:pPr>
@@ -773,7 +855,7 @@
         </w:tc>
         <w:tc>
           <w:tcPr>
-            <w:tcW w:w="1826" w:type="dxa"/>
+            <w:tcW w:w="1422" w:type="dxa"/>
           </w:tcPr>
           <w:p>
             <w:pPr>
@@ -791,7 +873,25 @@
         </w:tc>
         <w:tc>
           <w:tcPr>
-            <w:tcW w:w="1826" w:type="dxa"/>
+            <w:tcW w:w="1444" w:type="dxa"/>
+          </w:tcPr>
+          <w:p>
+            <w:pPr>
+              <w:cnfStyle w:val="000000000000" w:firstRow="0" w:lastRow="0" w:firstColumn="0" w:lastColumn="0" w:oddVBand="0" w:evenVBand="0" w:oddHBand="0" w:evenHBand="0" w:firstRowFirstColumn="0" w:firstRowLastColumn="0" w:lastRowFirstColumn="0" w:lastRowLastColumn="0"/>
+            </w:pPr>
+          </w:p>
+          <w:p>
+            <w:pPr>
+              <w:cnfStyle w:val="000000000000" w:firstRow="0" w:lastRow="0" w:firstColumn="0" w:lastColumn="0" w:oddVBand="0" w:evenVBand="0" w:oddHBand="0" w:evenHBand="0" w:firstRowFirstColumn="0" w:firstRowLastColumn="0" w:lastRowFirstColumn="0" w:lastRowLastColumn="0"/>
+            </w:pPr>
+            <w:r>
+              <w:t>10+</w:t>
+            </w:r>
+          </w:p>
+        </w:tc>
+        <w:tc>
+          <w:tcPr>
+            <w:tcW w:w="1444" w:type="dxa"/>
           </w:tcPr>
           <w:p>
             <w:pPr>
@@ -811,12 +911,12 @@
       <w:tr>
         <w:trPr>
           <w:cnfStyle w:val="000000100000" w:firstRow="0" w:lastRow="0" w:firstColumn="0" w:lastColumn="0" w:oddVBand="0" w:evenVBand="0" w:oddHBand="1" w:evenHBand="0" w:firstRowFirstColumn="0" w:firstRowLastColumn="0" w:lastRowFirstColumn="0" w:lastRowLastColumn="0"/>
-          <w:trHeight w:val="628"/>
+          <w:trHeight w:val="544"/>
         </w:trPr>
         <w:tc>
           <w:tcPr>
             <w:cnfStyle w:val="001000000000" w:firstRow="0" w:lastRow="0" w:firstColumn="1" w:lastColumn="0" w:oddVBand="0" w:evenVBand="0" w:oddHBand="0" w:evenHBand="0" w:firstRowFirstColumn="0" w:firstRowLastColumn="0" w:lastRowFirstColumn="0" w:lastRowLastColumn="0"/>
-            <w:tcW w:w="1825" w:type="dxa"/>
+            <w:tcW w:w="1395" w:type="dxa"/>
           </w:tcPr>
           <w:p/>
           <w:p>
@@ -827,27 +927,25 @@
         </w:tc>
         <w:tc>
           <w:tcPr>
-            <w:tcW w:w="1825" w:type="dxa"/>
-          </w:tcPr>
-          <w:p>
-            <w:pPr>
-              <w:cnfStyle w:val="000000100000" w:firstRow="0" w:lastRow="0" w:firstColumn="0" w:lastColumn="0" w:oddVBand="0" w:evenVBand="0" w:oddHBand="1" w:evenHBand="0" w:firstRowFirstColumn="0" w:firstRowLastColumn="0" w:lastRowFirstColumn="0" w:lastRowLastColumn="0"/>
-            </w:pPr>
-          </w:p>
-          <w:p>
-            <w:pPr>
-              <w:cnfStyle w:val="000000100000" w:firstRow="0" w:lastRow="0" w:firstColumn="0" w:lastColumn="0" w:oddVBand="0" w:evenVBand="0" w:oddHBand="1" w:evenHBand="0" w:firstRowFirstColumn="0" w:firstRowLastColumn="0" w:lastRowFirstColumn="0" w:lastRowLastColumn="0"/>
-            </w:pPr>
-            <w:proofErr w:type="spellStart"/>
+            <w:tcW w:w="1700" w:type="dxa"/>
+          </w:tcPr>
+          <w:p>
+            <w:pPr>
+              <w:cnfStyle w:val="000000100000" w:firstRow="0" w:lastRow="0" w:firstColumn="0" w:lastColumn="0" w:oddVBand="0" w:evenVBand="0" w:oddHBand="1" w:evenHBand="0" w:firstRowFirstColumn="0" w:firstRowLastColumn="0" w:lastRowFirstColumn="0" w:lastRowLastColumn="0"/>
+            </w:pPr>
+          </w:p>
+          <w:p>
+            <w:pPr>
+              <w:cnfStyle w:val="000000100000" w:firstRow="0" w:lastRow="0" w:firstColumn="0" w:lastColumn="0" w:oddVBand="0" w:evenVBand="0" w:oddHBand="1" w:evenHBand="0" w:firstRowFirstColumn="0" w:firstRowLastColumn="0" w:lastRowFirstColumn="0" w:lastRowLastColumn="0"/>
+            </w:pPr>
             <w:r>
               <w:t>ForAchat</w:t>
             </w:r>
-            <w:proofErr w:type="spellEnd"/>
-          </w:p>
-        </w:tc>
-        <w:tc>
-          <w:tcPr>
-            <w:tcW w:w="1825" w:type="dxa"/>
+          </w:p>
+        </w:tc>
+        <w:tc>
+          <w:tcPr>
+            <w:tcW w:w="1446" w:type="dxa"/>
           </w:tcPr>
           <w:p>
             <w:pPr>
@@ -865,7 +963,7 @@
         </w:tc>
         <w:tc>
           <w:tcPr>
-            <w:tcW w:w="1826" w:type="dxa"/>
+            <w:tcW w:w="1411" w:type="dxa"/>
           </w:tcPr>
           <w:p>
             <w:pPr>
@@ -883,7 +981,7 @@
         </w:tc>
         <w:tc>
           <w:tcPr>
-            <w:tcW w:w="1826" w:type="dxa"/>
+            <w:tcW w:w="1422" w:type="dxa"/>
           </w:tcPr>
           <w:p>
             <w:pPr>
@@ -901,7 +999,25 @@
         </w:tc>
         <w:tc>
           <w:tcPr>
-            <w:tcW w:w="1826" w:type="dxa"/>
+            <w:tcW w:w="1444" w:type="dxa"/>
+          </w:tcPr>
+          <w:p>
+            <w:pPr>
+              <w:cnfStyle w:val="000000100000" w:firstRow="0" w:lastRow="0" w:firstColumn="0" w:lastColumn="0" w:oddVBand="0" w:evenVBand="0" w:oddHBand="1" w:evenHBand="0" w:firstRowFirstColumn="0" w:firstRowLastColumn="0" w:lastRowFirstColumn="0" w:lastRowLastColumn="0"/>
+            </w:pPr>
+          </w:p>
+          <w:p>
+            <w:pPr>
+              <w:cnfStyle w:val="000000100000" w:firstRow="0" w:lastRow="0" w:firstColumn="0" w:lastColumn="0" w:oddVBand="0" w:evenVBand="0" w:oddHBand="1" w:evenHBand="0" w:firstRowFirstColumn="0" w:firstRowLastColumn="0" w:lastRowFirstColumn="0" w:lastRowLastColumn="0"/>
+            </w:pPr>
+            <w:r>
+              <w:t>réel</w:t>
+            </w:r>
+          </w:p>
+        </w:tc>
+        <w:tc>
+          <w:tcPr>
+            <w:tcW w:w="1444" w:type="dxa"/>
           </w:tcPr>
           <w:p>
             <w:pPr>
@@ -1081,15 +1197,8 @@
           <w:color w:val="24292E"/>
           <w:shd w:val="clear" w:color="auto" w:fill="FFFFFF"/>
         </w:rPr>
-        <w:t>Un même produit peut provenir de plusieurs fournisseurs à des prix d’achat différents</w:t>
-      </w:r>
-      <w:r>
-        <w:rPr>
-          <w:rFonts w:ascii="Segoe UI" w:hAnsi="Segoe UI" w:cs="Segoe UI"/>
-          <w:color w:val="24292E"/>
-          <w:shd w:val="clear" w:color="auto" w:fill="FFFFFF"/>
-        </w:rPr>
-        <w:t>.</w:t>
+        <w:lastRenderedPageBreak/>
+        <w:t>Un même produit peut provenir de plusieurs fournisseurs à des prix d’achat différents.</w:t>
       </w:r>
     </w:p>
     <w:p>
@@ -1119,7 +1228,6 @@
         <w:rPr>
           <w:color w:val="FF0000"/>
         </w:rPr>
-        <w:lastRenderedPageBreak/>
         <w:t xml:space="preserve">  </w:t>
       </w:r>
       <w:r>
@@ -1153,91 +1261,6 @@
         <w:rPr>
           <w:noProof/>
           <w:lang w:eastAsia="fr-FR"/>
-        </w:rPr>
-        <w:drawing>
-          <wp:inline distT="0" distB="0" distL="0" distR="0">
-            <wp:extent cx="5760720" cy="3066415"/>
-            <wp:effectExtent l="0" t="0" r="0" b="635"/>
-            <wp:docPr id="7" name="Image 7" descr="C:\Users\Youcode\AppData\Local\Microsoft\Windows\INetCache\Content.Word\mcd.png"/>
-            <wp:cNvGraphicFramePr>
-              <a:graphicFrameLocks xmlns:a="http://schemas.openxmlformats.org/drawingml/2006/main" noChangeAspect="1"/>
-            </wp:cNvGraphicFramePr>
-            <a:graphic xmlns:a="http://schemas.openxmlformats.org/drawingml/2006/main">
-              <a:graphicData uri="http://schemas.openxmlformats.org/drawingml/2006/picture">
-                <pic:pic xmlns:pic="http://schemas.openxmlformats.org/drawingml/2006/picture">
-                  <pic:nvPicPr>
-                    <pic:cNvPr id="0" name="Picture 9" descr="C:\Users\Youcode\AppData\Local\Microsoft\Windows\INetCache\Content.Word\mcd.png"/>
-                    <pic:cNvPicPr>
-                      <a:picLocks noChangeAspect="1" noChangeArrowheads="1"/>
-                    </pic:cNvPicPr>
-                  </pic:nvPicPr>
-                  <pic:blipFill>
-                    <a:blip r:embed="rId7">
-                      <a:extLst>
-                        <a:ext uri="{28A0092B-C50C-407E-A947-70E740481C1C}">
-                          <a14:useLocalDpi xmlns:a14="http://schemas.microsoft.com/office/drawing/2010/main" val="0"/>
-                        </a:ext>
-                      </a:extLst>
-                    </a:blip>
-                    <a:srcRect/>
-                    <a:stretch>
-                      <a:fillRect/>
-                    </a:stretch>
-                  </pic:blipFill>
-                  <pic:spPr bwMode="auto">
-                    <a:xfrm>
-                      <a:off x="0" y="0"/>
-                      <a:ext cx="5760720" cy="3066415"/>
-                    </a:xfrm>
-                    <a:prstGeom prst="rect">
-                      <a:avLst/>
-                    </a:prstGeom>
-                    <a:noFill/>
-                    <a:ln>
-                      <a:noFill/>
-                    </a:ln>
-                  </pic:spPr>
-                </pic:pic>
-              </a:graphicData>
-            </a:graphic>
-          </wp:inline>
-        </w:drawing>
-      </w:r>
-    </w:p>
-    <w:p>
-      <w:pPr>
-        <w:rPr>
-          <w:color w:val="FF0000"/>
-        </w:rPr>
-      </w:pPr>
-    </w:p>
-    <w:p>
-      <w:pPr>
-        <w:rPr>
-          <w:color w:val="000000" w:themeColor="text1"/>
-        </w:rPr>
-      </w:pPr>
-      <w:r>
-        <w:rPr>
-          <w:color w:val="FF0000"/>
-        </w:rPr>
-        <w:t>Q4</w:t>
-      </w:r>
-      <w:r>
-        <w:rPr>
-          <w:color w:val="000000" w:themeColor="text1"/>
-        </w:rPr>
-        <w:t>-MLD</w:t>
-      </w:r>
-      <w:r>
-        <w:rPr>
-          <w:color w:val="000000" w:themeColor="text1"/>
-        </w:rPr>
-        <w:t> :</w:t>
-      </w:r>
-      <w:r>
-        <w:rPr>
-          <w:color w:val="000000" w:themeColor="text1"/>
         </w:rPr>
         <w:pict>
           <v:shapetype id="_x0000_t75" coordsize="21600,21600" o:spt="75" o:preferrelative="t" path="m@4@5l@4@11@9@11@9@5xe" filled="f" stroked="f">
@@ -1259,8 +1282,8 @@
             <v:path o:extrusionok="f" gradientshapeok="t" o:connecttype="rect"/>
             <o:lock v:ext="edit" aspectratio="t"/>
           </v:shapetype>
-          <v:shape id="_x0000_i1028" type="#_x0000_t75" style="width:453.1pt;height:207.35pt">
-            <v:imagedata r:id="rId8" o:title="MLD1"/>
+          <v:shape id="_x0000_i1026" type="#_x0000_t75" style="width:453.5pt;height:201.5pt">
+            <v:imagedata r:id="rId7" o:title="MCD.E.1"/>
           </v:shape>
         </w:pict>
       </w:r>
@@ -1271,411 +1294,150 @@
           <w:color w:val="FF0000"/>
         </w:rPr>
       </w:pPr>
+    </w:p>
+    <w:p>
+      <w:pPr>
+        <w:rPr>
+          <w:color w:val="000000" w:themeColor="text1"/>
+        </w:rPr>
+      </w:pPr>
+      <w:r>
+        <w:rPr>
+          <w:color w:val="FF0000"/>
+        </w:rPr>
+        <w:t>Q4</w:t>
+      </w:r>
+      <w:r>
+        <w:rPr>
+          <w:color w:val="000000" w:themeColor="text1"/>
+        </w:rPr>
+        <w:t>-MLD</w:t>
+      </w:r>
+      <w:r>
+        <w:rPr>
+          <w:color w:val="000000" w:themeColor="text1"/>
+        </w:rPr>
+        <w:t> :</w:t>
+      </w:r>
+      <w:r>
+        <w:rPr>
+          <w:color w:val="000000" w:themeColor="text1"/>
+        </w:rPr>
+        <w:pict>
+          <v:shape id="_x0000_i1028" type="#_x0000_t75" style="width:453pt;height:162.5pt">
+            <v:imagedata r:id="rId8" o:title="MLD.E1"/>
+          </v:shape>
+        </w:pict>
+      </w:r>
+    </w:p>
+    <w:p>
+      <w:pPr>
+        <w:rPr>
+          <w:color w:val="FF0000"/>
+        </w:rPr>
+      </w:pPr>
+    </w:p>
+    <w:p>
+      <w:pPr>
+        <w:rPr>
+          <w:color w:val="FF0000"/>
+        </w:rPr>
+      </w:pPr>
+      <w:r>
+        <w:rPr>
+          <w:color w:val="FF0000"/>
+        </w:rPr>
+        <w:t>Q4-</w:t>
+      </w:r>
+    </w:p>
+    <w:p>
+      <w:pPr>
+        <w:rPr>
+          <w:color w:val="000000" w:themeColor="text1"/>
+        </w:rPr>
+      </w:pPr>
+      <w:r>
+        <w:rPr>
+          <w:color w:val="000000" w:themeColor="text1"/>
+        </w:rPr>
+        <w:t>Produit(</w:t>
+      </w:r>
+      <w:r>
+        <w:rPr>
+          <w:color w:val="000000" w:themeColor="text1"/>
+          <w:u w:val="single"/>
+        </w:rPr>
+        <w:t>code</w:t>
+      </w:r>
+      <w:r>
+        <w:rPr>
+          <w:color w:val="000000" w:themeColor="text1"/>
+        </w:rPr>
+        <w:t xml:space="preserve"> ,désignation , prix )</w:t>
+      </w:r>
+    </w:p>
+    <w:p>
+      <w:pPr>
+        <w:rPr>
+          <w:color w:val="000000" w:themeColor="text1"/>
+        </w:rPr>
+      </w:pPr>
+      <w:r>
+        <w:rPr>
+          <w:color w:val="000000" w:themeColor="text1"/>
+        </w:rPr>
+        <w:t>Fournisseur(</w:t>
+      </w:r>
+      <w:r>
+        <w:rPr>
+          <w:color w:val="000000" w:themeColor="text1"/>
+          <w:u w:val="single"/>
+        </w:rPr>
+        <w:t>numéro</w:t>
+      </w:r>
+      <w:r>
+        <w:rPr>
+          <w:color w:val="000000" w:themeColor="text1"/>
+        </w:rPr>
+        <w:t xml:space="preserve"> , nom , adresse)</w:t>
+      </w:r>
+    </w:p>
+    <w:p>
+      <w:r>
+        <w:rPr>
+          <w:color w:val="000000" w:themeColor="text1"/>
+        </w:rPr>
+        <w:t>Fournir(</w:t>
+      </w:r>
+      <w:r>
+        <w:rPr>
+          <w:color w:val="000000" w:themeColor="text1"/>
+          <w:u w:val="single"/>
+        </w:rPr>
+        <w:t xml:space="preserve">#numéro </w:t>
+      </w:r>
+      <w:r>
+        <w:rPr>
+          <w:color w:val="000000" w:themeColor="text1"/>
+        </w:rPr>
+        <w:t xml:space="preserve">, </w:t>
+      </w:r>
+      <w:r>
+        <w:rPr>
+          <w:color w:val="000000" w:themeColor="text1"/>
+          <w:u w:val="single"/>
+        </w:rPr>
+        <w:t xml:space="preserve">#code </w:t>
+      </w:r>
+      <w:r>
+        <w:rPr>
+          <w:color w:val="000000" w:themeColor="text1"/>
+        </w:rPr>
+        <w:t>, achat )</w:t>
+      </w:r>
       <w:bookmarkStart w:id="0" w:name="_GoBack"/>
       <w:bookmarkEnd w:id="0"/>
     </w:p>
-    <w:p>
-      <w:pPr>
-        <w:rPr>
-          <w:color w:val="FF0000"/>
-        </w:rPr>
-      </w:pPr>
-      <w:r>
-        <w:rPr>
-          <w:color w:val="FF0000"/>
-        </w:rPr>
-        <w:t>Q4-</w:t>
-      </w:r>
-    </w:p>
-    <w:p>
-      <w:r>
-        <w:rPr>
-          <w:noProof/>
-          <w:color w:val="000000" w:themeColor="text1"/>
-          <w:lang w:eastAsia="fr-FR"/>
-        </w:rPr>
-        <mc:AlternateContent>
-          <mc:Choice Requires="wps">
-            <w:drawing>
-              <wp:anchor distT="0" distB="0" distL="114300" distR="114300" simplePos="0" relativeHeight="251659264" behindDoc="0" locked="0" layoutInCell="1" allowOverlap="1">
-                <wp:simplePos x="0" y="0"/>
-                <wp:positionH relativeFrom="column">
-                  <wp:posOffset>496189</wp:posOffset>
-                </wp:positionH>
-                <wp:positionV relativeFrom="paragraph">
-                  <wp:posOffset>143510</wp:posOffset>
-                </wp:positionV>
-                <wp:extent cx="524256" cy="6096"/>
-                <wp:effectExtent l="0" t="0" r="28575" b="32385"/>
-                <wp:wrapNone/>
-                <wp:docPr id="1" name="Connecteur droit 1"/>
-                <wp:cNvGraphicFramePr/>
-                <a:graphic xmlns:a="http://schemas.openxmlformats.org/drawingml/2006/main">
-                  <a:graphicData uri="http://schemas.microsoft.com/office/word/2010/wordprocessingShape">
-                    <wps:wsp>
-                      <wps:cNvCnPr/>
-                      <wps:spPr>
-                        <a:xfrm>
-                          <a:off x="0" y="0"/>
-                          <a:ext cx="524256" cy="6096"/>
-                        </a:xfrm>
-                        <a:prstGeom prst="line">
-                          <a:avLst/>
-                        </a:prstGeom>
-                      </wps:spPr>
-                      <wps:style>
-                        <a:lnRef idx="1">
-                          <a:schemeClr val="dk1"/>
-                        </a:lnRef>
-                        <a:fillRef idx="0">
-                          <a:schemeClr val="dk1"/>
-                        </a:fillRef>
-                        <a:effectRef idx="0">
-                          <a:schemeClr val="dk1"/>
-                        </a:effectRef>
-                        <a:fontRef idx="minor">
-                          <a:schemeClr val="tx1"/>
-                        </a:fontRef>
-                      </wps:style>
-                      <wps:bodyPr/>
-                    </wps:wsp>
-                  </a:graphicData>
-                </a:graphic>
-              </wp:anchor>
-            </w:drawing>
-          </mc:Choice>
-          <mc:Fallback>
-            <w:pict>
-              <v:line w14:anchorId="6CED5DBD" id="Connecteur droit 1" o:spid="_x0000_s1026" style="position:absolute;z-index:251659264;visibility:visible;mso-wrap-style:square;mso-wrap-distance-left:9pt;mso-wrap-distance-top:0;mso-wrap-distance-right:9pt;mso-wrap-distance-bottom:0;mso-position-horizontal:absolute;mso-position-horizontal-relative:text;mso-position-vertical:absolute;mso-position-vertical-relative:text" from="39.05pt,11.3pt" to="80.35pt,11.8pt" o:gfxdata="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" strokecolor="black [3200]" strokeweight=".5pt">
-                <v:stroke joinstyle="miter"/>
-              </v:line>
-            </w:pict>
-          </mc:Fallback>
-        </mc:AlternateContent>
-      </w:r>
-      <w:r>
-        <w:rPr>
-          <w:color w:val="000000" w:themeColor="text1"/>
-        </w:rPr>
-        <w:t>Produit(</w:t>
-      </w:r>
-      <w:proofErr w:type="spellStart"/>
-      <w:r>
-        <w:rPr>
-          <w:color w:val="000000" w:themeColor="text1"/>
-        </w:rPr>
-        <w:t>ProdCode</w:t>
-      </w:r>
-      <w:proofErr w:type="spellEnd"/>
-      <w:r>
-        <w:rPr>
-          <w:color w:val="000000" w:themeColor="text1"/>
-        </w:rPr>
-        <w:t xml:space="preserve"> , </w:t>
-      </w:r>
-      <w:proofErr w:type="spellStart"/>
-      <w:r>
-        <w:t>ProdDésignation</w:t>
-      </w:r>
-      <w:proofErr w:type="spellEnd"/>
-      <w:r>
-        <w:t xml:space="preserve"> , </w:t>
-      </w:r>
-      <w:proofErr w:type="spellStart"/>
-      <w:r>
-        <w:t>ProdPrix</w:t>
-      </w:r>
-      <w:proofErr w:type="spellEnd"/>
-      <w:r>
-        <w:t xml:space="preserve"> )</w:t>
-      </w:r>
-    </w:p>
-    <w:p>
-      <w:r>
-        <w:rPr>
-          <w:noProof/>
-          <w:lang w:eastAsia="fr-FR"/>
-        </w:rPr>
-        <mc:AlternateContent>
-          <mc:Choice Requires="wps">
-            <w:drawing>
-              <wp:anchor distT="0" distB="0" distL="114300" distR="114300" simplePos="0" relativeHeight="251660288" behindDoc="0" locked="0" layoutInCell="1" allowOverlap="1">
-                <wp:simplePos x="0" y="0"/>
-                <wp:positionH relativeFrom="column">
-                  <wp:posOffset>733933</wp:posOffset>
-                </wp:positionH>
-                <wp:positionV relativeFrom="paragraph">
-                  <wp:posOffset>138176</wp:posOffset>
-                </wp:positionV>
-                <wp:extent cx="426720" cy="6096"/>
-                <wp:effectExtent l="0" t="0" r="30480" b="32385"/>
-                <wp:wrapNone/>
-                <wp:docPr id="2" name="Connecteur droit 2"/>
-                <wp:cNvGraphicFramePr/>
-                <a:graphic xmlns:a="http://schemas.openxmlformats.org/drawingml/2006/main">
-                  <a:graphicData uri="http://schemas.microsoft.com/office/word/2010/wordprocessingShape">
-                    <wps:wsp>
-                      <wps:cNvCnPr/>
-                      <wps:spPr>
-                        <a:xfrm>
-                          <a:off x="0" y="0"/>
-                          <a:ext cx="426720" cy="6096"/>
-                        </a:xfrm>
-                        <a:prstGeom prst="line">
-                          <a:avLst/>
-                        </a:prstGeom>
-                      </wps:spPr>
-                      <wps:style>
-                        <a:lnRef idx="1">
-                          <a:schemeClr val="dk1"/>
-                        </a:lnRef>
-                        <a:fillRef idx="0">
-                          <a:schemeClr val="dk1"/>
-                        </a:fillRef>
-                        <a:effectRef idx="0">
-                          <a:schemeClr val="dk1"/>
-                        </a:effectRef>
-                        <a:fontRef idx="minor">
-                          <a:schemeClr val="tx1"/>
-                        </a:fontRef>
-                      </wps:style>
-                      <wps:bodyPr/>
-                    </wps:wsp>
-                  </a:graphicData>
-                </a:graphic>
-              </wp:anchor>
-            </w:drawing>
-          </mc:Choice>
-          <mc:Fallback>
-            <w:pict>
-              <v:line w14:anchorId="6E73B55B" id="Connecteur droit 2" o:spid="_x0000_s1026" style="position:absolute;z-index:251660288;visibility:visible;mso-wrap-style:square;mso-wrap-distance-left:9pt;mso-wrap-distance-top:0;mso-wrap-distance-right:9pt;mso-wrap-distance-bottom:0;mso-position-horizontal:absolute;mso-position-horizontal-relative:text;mso-position-vertical:absolute;mso-position-vertical-relative:text" from="57.8pt,10.9pt" to="91.4pt,11.4pt" o:gfxdata="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" strokecolor="black [3200]" strokeweight=".5pt">
-                <v:stroke joinstyle="miter"/>
-              </v:line>
-            </w:pict>
-          </mc:Fallback>
-        </mc:AlternateContent>
-      </w:r>
-      <w:r>
-        <w:t>Fournisseur(</w:t>
-      </w:r>
-      <w:proofErr w:type="spellStart"/>
-      <w:r>
-        <w:t>ForNom</w:t>
-      </w:r>
-      <w:proofErr w:type="spellEnd"/>
-      <w:r>
-        <w:t>,</w:t>
-      </w:r>
-      <w:r>
-        <w:t xml:space="preserve"> </w:t>
-      </w:r>
-      <w:proofErr w:type="spellStart"/>
-      <w:r>
-        <w:t>ForAdress</w:t>
-      </w:r>
-      <w:proofErr w:type="spellEnd"/>
-      <w:r>
-        <w:t>,</w:t>
-      </w:r>
-      <w:r>
-        <w:t xml:space="preserve"> </w:t>
-      </w:r>
-      <w:proofErr w:type="spellStart"/>
-      <w:r>
-        <w:t>ForNuméro</w:t>
-      </w:r>
-      <w:proofErr w:type="spellEnd"/>
-      <w:r>
-        <w:t>)</w:t>
-      </w:r>
-    </w:p>
-    <w:p>
-      <w:pPr>
-        <w:rPr>
-          <w:color w:val="000000" w:themeColor="text1"/>
-        </w:rPr>
-      </w:pPr>
-      <w:r>
-        <w:rPr>
-          <w:noProof/>
-          <w:lang w:eastAsia="fr-FR"/>
-        </w:rPr>
-        <mc:AlternateContent>
-          <mc:Choice Requires="wps">
-            <w:drawing>
-              <wp:anchor distT="0" distB="0" distL="114300" distR="114300" simplePos="0" relativeHeight="251662336" behindDoc="0" locked="0" layoutInCell="1" allowOverlap="1">
-                <wp:simplePos x="0" y="0"/>
-                <wp:positionH relativeFrom="column">
-                  <wp:posOffset>1148461</wp:posOffset>
-                </wp:positionH>
-                <wp:positionV relativeFrom="paragraph">
-                  <wp:posOffset>151765</wp:posOffset>
-                </wp:positionV>
-                <wp:extent cx="573024" cy="12192"/>
-                <wp:effectExtent l="0" t="0" r="36830" b="26035"/>
-                <wp:wrapNone/>
-                <wp:docPr id="6" name="Connecteur droit 6"/>
-                <wp:cNvGraphicFramePr/>
-                <a:graphic xmlns:a="http://schemas.openxmlformats.org/drawingml/2006/main">
-                  <a:graphicData uri="http://schemas.microsoft.com/office/word/2010/wordprocessingShape">
-                    <wps:wsp>
-                      <wps:cNvCnPr/>
-                      <wps:spPr>
-                        <a:xfrm>
-                          <a:off x="0" y="0"/>
-                          <a:ext cx="573024" cy="12192"/>
-                        </a:xfrm>
-                        <a:prstGeom prst="line">
-                          <a:avLst/>
-                        </a:prstGeom>
-                      </wps:spPr>
-                      <wps:style>
-                        <a:lnRef idx="1">
-                          <a:schemeClr val="dk1"/>
-                        </a:lnRef>
-                        <a:fillRef idx="0">
-                          <a:schemeClr val="dk1"/>
-                        </a:fillRef>
-                        <a:effectRef idx="0">
-                          <a:schemeClr val="dk1"/>
-                        </a:effectRef>
-                        <a:fontRef idx="minor">
-                          <a:schemeClr val="tx1"/>
-                        </a:fontRef>
-                      </wps:style>
-                      <wps:bodyPr/>
-                    </wps:wsp>
-                  </a:graphicData>
-                </a:graphic>
-              </wp:anchor>
-            </w:drawing>
-          </mc:Choice>
-          <mc:Fallback>
-            <w:pict>
-              <v:line w14:anchorId="07E02CBA" id="Connecteur droit 6" o:spid="_x0000_s1026" style="position:absolute;z-index:251662336;visibility:visible;mso-wrap-style:square;mso-wrap-distance-left:9pt;mso-wrap-distance-top:0;mso-wrap-distance-right:9pt;mso-wrap-distance-bottom:0;mso-position-horizontal:absolute;mso-position-horizontal-relative:text;mso-position-vertical:absolute;mso-position-vertical-relative:text" from="90.45pt,11.95pt" to="135.55pt,12.9pt" o:gfxdata="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" strokecolor="black [3200]" strokeweight=".5pt">
-                <v:stroke joinstyle="miter"/>
-              </v:line>
-            </w:pict>
-          </mc:Fallback>
-        </mc:AlternateContent>
-      </w:r>
-      <w:r>
-        <w:rPr>
-          <w:noProof/>
-          <w:lang w:eastAsia="fr-FR"/>
-        </w:rPr>
-        <mc:AlternateContent>
-          <mc:Choice Requires="wps">
-            <w:drawing>
-              <wp:anchor distT="0" distB="0" distL="114300" distR="114300" simplePos="0" relativeHeight="251661312" behindDoc="0" locked="0" layoutInCell="1" allowOverlap="1">
-                <wp:simplePos x="0" y="0"/>
-                <wp:positionH relativeFrom="column">
-                  <wp:posOffset>490093</wp:posOffset>
-                </wp:positionH>
-                <wp:positionV relativeFrom="paragraph">
-                  <wp:posOffset>151765</wp:posOffset>
-                </wp:positionV>
-                <wp:extent cx="493776" cy="6096"/>
-                <wp:effectExtent l="0" t="0" r="20955" b="32385"/>
-                <wp:wrapNone/>
-                <wp:docPr id="3" name="Connecteur droit 3"/>
-                <wp:cNvGraphicFramePr/>
-                <a:graphic xmlns:a="http://schemas.openxmlformats.org/drawingml/2006/main">
-                  <a:graphicData uri="http://schemas.microsoft.com/office/word/2010/wordprocessingShape">
-                    <wps:wsp>
-                      <wps:cNvCnPr/>
-                      <wps:spPr>
-                        <a:xfrm>
-                          <a:off x="0" y="0"/>
-                          <a:ext cx="493776" cy="6096"/>
-                        </a:xfrm>
-                        <a:prstGeom prst="line">
-                          <a:avLst/>
-                        </a:prstGeom>
-                      </wps:spPr>
-                      <wps:style>
-                        <a:lnRef idx="1">
-                          <a:schemeClr val="dk1"/>
-                        </a:lnRef>
-                        <a:fillRef idx="0">
-                          <a:schemeClr val="dk1"/>
-                        </a:fillRef>
-                        <a:effectRef idx="0">
-                          <a:schemeClr val="dk1"/>
-                        </a:effectRef>
-                        <a:fontRef idx="minor">
-                          <a:schemeClr val="tx1"/>
-                        </a:fontRef>
-                      </wps:style>
-                      <wps:bodyPr/>
-                    </wps:wsp>
-                  </a:graphicData>
-                </a:graphic>
-              </wp:anchor>
-            </w:drawing>
-          </mc:Choice>
-          <mc:Fallback>
-            <w:pict>
-              <v:line w14:anchorId="069703DD" id="Connecteur droit 3" o:spid="_x0000_s1026" style="position:absolute;z-index:251661312;visibility:visible;mso-wrap-style:square;mso-wrap-distance-left:9pt;mso-wrap-distance-top:0;mso-wrap-distance-right:9pt;mso-wrap-distance-bottom:0;mso-position-horizontal:absolute;mso-position-horizontal-relative:text;mso-position-vertical:absolute;mso-position-vertical-relative:text" from="38.6pt,11.95pt" to="77.5pt,12.45pt" o:gfxdata="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" strokecolor="black [3200]" strokeweight=".5pt">
-                <v:stroke joinstyle="miter"/>
-              </v:line>
-            </w:pict>
-          </mc:Fallback>
-        </mc:AlternateContent>
-      </w:r>
-      <w:r>
-        <w:t>Fournir(#</w:t>
-      </w:r>
-      <w:proofErr w:type="spellStart"/>
-      <w:r>
-        <w:t>ForNom</w:t>
-      </w:r>
-      <w:proofErr w:type="spellEnd"/>
-      <w:r>
-        <w:t> ,</w:t>
-      </w:r>
-      <w:r>
-        <w:rPr>
-          <w:color w:val="000000" w:themeColor="text1"/>
-        </w:rPr>
-        <w:t xml:space="preserve"> </w:t>
-      </w:r>
-      <w:r>
-        <w:rPr>
-          <w:color w:val="000000" w:themeColor="text1"/>
-        </w:rPr>
-        <w:t>#</w:t>
-      </w:r>
-      <w:proofErr w:type="spellStart"/>
-      <w:r>
-        <w:rPr>
-          <w:color w:val="000000" w:themeColor="text1"/>
-        </w:rPr>
-        <w:t>ProdCode</w:t>
-      </w:r>
-      <w:proofErr w:type="spellEnd"/>
-      <w:r>
-        <w:rPr>
-          <w:color w:val="000000" w:themeColor="text1"/>
-        </w:rPr>
-        <w:t xml:space="preserve">, </w:t>
-      </w:r>
-      <w:proofErr w:type="spellStart"/>
-      <w:r>
-        <w:rPr>
-          <w:color w:val="000000" w:themeColor="text1"/>
-        </w:rPr>
-        <w:t>ForAchat</w:t>
-      </w:r>
-      <w:proofErr w:type="spellEnd"/>
-      <w:r>
-        <w:rPr>
-          <w:color w:val="000000" w:themeColor="text1"/>
-        </w:rPr>
-        <w:t>)</w:t>
-      </w:r>
-    </w:p>
-    <w:p/>
     <w:sectPr>
       <w:pgSz w:w="11906" w:h="16838"/>
       <w:pgMar w:top="1417" w:right="1417" w:bottom="1417" w:left="1417" w:header="708" w:footer="708" w:gutter="0"/>

</xml_diff>